<commit_message>
MS, presentation: edits, update git slide
</commit_message>
<xml_diff>
--- a/manuscript/Manuscript.docx
+++ b/manuscript/Manuscript.docx
@@ -7,13 +7,19 @@
         <w:pStyle w:val="Title"/>
       </w:pPr>
       <w:r>
-        <w:t xml:space="preserve">New</w:t>
-      </w:r>
-      <w:r>
-        <w:t xml:space="preserve"> </w:t>
-      </w:r>
-      <w:r>
-        <w:t xml:space="preserve">paper</w:t>
+        <w:t xml:space="preserve">Paper</w:t>
+      </w:r>
+      <w:r>
+        <w:t xml:space="preserve"> </w:t>
+      </w:r>
+      <w:r>
+        <w:t xml:space="preserve">or</w:t>
+      </w:r>
+      <w:r>
+        <w:t xml:space="preserve"> </w:t>
+      </w:r>
+      <w:r>
+        <w:t xml:space="preserve">report</w:t>
       </w:r>
       <w:r>
         <w:t xml:space="preserve"> </w:t>
@@ -45,7 +51,7 @@
         <w:t xml:space="preserve"> </w:t>
       </w:r>
       <w:r>
-        <w:t xml:space="preserve">is an R</w:t>
+        <w:t xml:space="preserve">is a</w:t>
       </w:r>
       <w:r>
         <w:t xml:space="preserve"> </w:t>
@@ -55,7 +61,7 @@
           <w:bCs/>
           <w:b/>
         </w:rPr>
-        <w:t xml:space="preserve">Markdown</w:t>
+        <w:t xml:space="preserve">Quarto</w:t>
       </w:r>
       <w:r>
         <w:t xml:space="preserve"> </w:t>
@@ -71,6 +77,12 @@
         <w:t xml:space="preserve"> </w:t>
       </w:r>
       <w:r>
+        <w:t xml:space="preserve">Quarto uses a simple</w:t>
+      </w:r>
+      <w:r>
+        <w:t xml:space="preserve"> </w:t>
+      </w:r>
+      <w:r>
         <w:rPr>
           <w:vertAlign w:val="superscript"/>
         </w:rPr>
@@ -80,7 +92,7 @@
         <w:t xml:space="preserve"> </w:t>
       </w:r>
       <w:r>
-        <w:t xml:space="preserve">is a simple formatting syntax for authoring HTML, PDF, and MS Word documents. For more details on using R Markdown see</w:t>
+        <w:t xml:space="preserve">formatting syntax for authoring HTML, PDF, and MS Word or .odt documents. For more details on using Quarto see</w:t>
       </w:r>
       <w:r>
         <w:t xml:space="preserve"> </w:t>
@@ -90,7 +102,7 @@
           <w:rPr>
             <w:rStyle w:val="Hyperlink"/>
           </w:rPr>
-          <w:t xml:space="preserve">http://rmarkdown.rstudio.com</w:t>
+          <w:t xml:space="preserve">https://quarto.org/</w:t>
         </w:r>
       </w:hyperlink>
       <w:r>
@@ -101,6 +113,18 @@
       <w:pPr>
         <w:pStyle w:val="BodyText"/>
       </w:pPr>
+      <w:r>
+        <w:t xml:space="preserve">Here is our abstract. We discovered that medaka fish can eat Arabidpopsis shoop apical meristeme cells to regulate energy metabolism (data not shown).</w:t>
+      </w:r>
+      <w:r>
+        <w:t xml:space="preserve"> </w:t>
+      </w:r>
+      <w:r>
+        <w:t xml:space="preserve">Here is some</w:t>
+      </w:r>
+      <w:r>
+        <w:t xml:space="preserve"> </w:t>
+      </w:r>
       <w:r>
         <w:rPr>
           <w:bCs/>
@@ -127,161 +151,33 @@
         </w:rPr>
         <w:t xml:space="preserve">underline</w:t>
       </w:r>
+      <w:r>
+        <w:t xml:space="preserve"> </w:t>
+      </w:r>
+      <w:r>
+        <w:t xml:space="preserve">and</w:t>
+      </w:r>
+      <w:r>
+        <w:t xml:space="preserve"> </w:t>
+      </w:r>
+      <w:r>
+        <w:rPr>
+          <w:vertAlign w:val="superscript"/>
+        </w:rPr>
+        <w:t xml:space="preserve">superscript</w:t>
+      </w:r>
+      <w:r>
+        <w:t xml:space="preserve">.</w:t>
+      </w:r>
     </w:p>
     <w:bookmarkEnd w:id="21"/>
-    <w:bookmarkStart w:id="48" w:name="introduction"/>
+    <w:bookmarkStart w:id="22" w:name="introduction"/>
     <w:p>
       <w:pPr>
         <w:pStyle w:val="Heading1"/>
       </w:pPr>
       <w:r>
         <w:t xml:space="preserve">Introduction</w:t>
-      </w:r>
-    </w:p>
-    <w:p>
-      <w:pPr>
-        <w:pStyle w:val="FirstParagraph"/>
-      </w:pPr>
-      <w:r>
-        <w:t xml:space="preserve">You can add references either by referring to their id in the .bib file e.g.,</w:t>
-      </w:r>
-      <w:r>
-        <w:t xml:space="preserve"> </w:t>
-      </w:r>
-      <w:r>
-        <w:t xml:space="preserve">(Marinković et al., 2019)</w:t>
-      </w:r>
-      <w:r>
-        <w:t xml:space="preserve">, or by switching to the visual editor (Cogwheel in the .Rmd menu -&gt; Use Visual Editor). [</w:t>
-      </w:r>
-      <w:r>
-        <w:t xml:space="preserve">Jokura et al. (2023)</w:t>
-      </w:r>
-      <w:r>
-        <w:t xml:space="preserve">]</w:t>
-      </w:r>
-      <w:r>
-        <w:t xml:space="preserve">(Jokura et al., 2023)</w:t>
-      </w:r>
-      <w:r>
-        <w:t xml:space="preserve">(Jacobs and Ryu, 2023)</w:t>
-      </w:r>
-    </w:p>
-    <w:p>
-      <w:pPr>
-        <w:pStyle w:val="BodyText"/>
-      </w:pPr>
-      <w:r>
-        <w:t xml:space="preserve">It is now a test to edit the text and see how the changes show up on GitHub.</w:t>
-      </w:r>
-    </w:p>
-    <w:p>
-      <w:pPr>
-        <w:pStyle w:val="BodyText"/>
-      </w:pPr>
-      <w:r>
-        <w:t xml:space="preserve">Test of git show.</w:t>
-      </w:r>
-    </w:p>
-    <w:p>
-      <w:pPr>
-        <w:pStyle w:val="BodyText"/>
-      </w:pPr>
-      <w:r>
-        <w:t xml:space="preserve">In the visual editor mode, go to</w:t>
-      </w:r>
-      <w:r>
-        <w:t xml:space="preserve"> </w:t>
-      </w:r>
-      <w:r>
-        <w:t xml:space="preserve">‘</w:t>
-      </w:r>
-      <w:r>
-        <w:t xml:space="preserve">Insert</w:t>
-      </w:r>
-      <w:r>
-        <w:t xml:space="preserve">’</w:t>
-      </w:r>
-      <w:r>
-        <w:t xml:space="preserve"> </w:t>
-      </w:r>
-      <w:r>
-        <w:t xml:space="preserve">-&gt; @ Citation</w:t>
-      </w:r>
-    </w:p>
-    <w:p>
-      <w:pPr>
-        <w:pStyle w:val="BodyText"/>
-      </w:pPr>
-      <w:r>
-        <w:t xml:space="preserve">You can select a Zotero library, PubMed, CrossRef etc. and insert the citations.</w:t>
-      </w:r>
-      <w:r>
-        <w:t xml:space="preserve"> </w:t>
-      </w:r>
-      <w:r>
-        <w:t xml:space="preserve">(Jacobs and Ryu, 2023)</w:t>
-      </w:r>
-    </w:p>
-    <w:p>
-      <w:pPr>
-        <w:pStyle w:val="BodyText"/>
-      </w:pPr>
-      <w:r>
-        <w:t xml:space="preserve">The easiest way is to use the command line:</w:t>
-      </w:r>
-    </w:p>
-    <w:p>
-      <w:pPr>
-        <w:pStyle w:val="SourceCode"/>
-      </w:pPr>
-      <w:r>
-        <w:rPr>
-          <w:rStyle w:val="ExtensionTok"/>
-        </w:rPr>
-        <w:t xml:space="preserve">curl</w:t>
-      </w:r>
-      <w:r>
-        <w:rPr>
-          <w:rStyle w:val="NormalTok"/>
-        </w:rPr>
-        <w:t xml:space="preserve"> </w:t>
-      </w:r>
-      <w:r>
-        <w:rPr>
-          <w:rStyle w:val="AttributeTok"/>
-        </w:rPr>
-        <w:t xml:space="preserve">-LH</w:t>
-      </w:r>
-      <w:r>
-        <w:rPr>
-          <w:rStyle w:val="NormalTok"/>
-        </w:rPr>
-        <w:t xml:space="preserve"> </w:t>
-      </w:r>
-      <w:r>
-        <w:rPr>
-          <w:rStyle w:val="StringTok"/>
-        </w:rPr>
-        <w:t xml:space="preserve">"Accept: application/x-bibtex"</w:t>
-      </w:r>
-      <w:r>
-        <w:rPr>
-          <w:rStyle w:val="NormalTok"/>
-        </w:rPr>
-        <w:t xml:space="preserve"> https://doi.org/10.7554/eLife.91258.1 </w:t>
-      </w:r>
-      <w:r>
-        <w:rPr>
-          <w:rStyle w:val="OperatorTok"/>
-        </w:rPr>
-        <w:t xml:space="preserve">&gt;&gt;</w:t>
-      </w:r>
-      <w:r>
-        <w:rPr>
-          <w:rStyle w:val="NormalTok"/>
-        </w:rPr>
-        <w:t xml:space="preserve"> references.bib</w:t>
       </w:r>
     </w:p>
     <w:p>
@@ -307,13 +203,88 @@
       <w:r>
         <w:t xml:space="preserve">(Ozpolat et al., 2021)</w:t>
       </w:r>
+      <w:r>
+        <w:t xml:space="preserve">. It is also the coolest model organism. It lives in shallow sea on seagrass. Ischia is a good sampling location.</w:t>
+      </w:r>
+    </w:p>
+    <w:bookmarkEnd w:id="22"/>
+    <w:bookmarkStart w:id="35" w:name="results"/>
+    <w:p>
+      <w:pPr>
+        <w:pStyle w:val="Heading1"/>
+      </w:pPr>
+      <w:r>
+        <w:t xml:space="preserve">Results</w:t>
+      </w:r>
+    </w:p>
+    <w:bookmarkStart w:id="24" w:name="adding-references"/>
+    <w:p>
+      <w:pPr>
+        <w:pStyle w:val="Heading2"/>
+      </w:pPr>
+      <w:r>
+        <w:t xml:space="preserve">Adding references</w:t>
+      </w:r>
+    </w:p>
+    <w:p>
+      <w:pPr>
+        <w:pStyle w:val="FirstParagraph"/>
+      </w:pPr>
+      <w:r>
+        <w:t xml:space="preserve">You can add references either by referring to their id in the .bib file e.g.,</w:t>
+      </w:r>
+      <w:r>
+        <w:t xml:space="preserve"> </w:t>
+      </w:r>
+      <w:r>
+        <w:t xml:space="preserve">(Marinković et al., 2019)</w:t>
+      </w:r>
+      <w:r>
+        <w:t xml:space="preserve">, or by switching to the visual editor (Cogwheel in the .Rmd menu -&gt; Use Visual Editor).</w:t>
+      </w:r>
+      <w:r>
+        <w:t xml:space="preserve"> </w:t>
+      </w:r>
+      <w:r>
+        <w:t xml:space="preserve">(Jacobs and Ryu, 2023; Jokura et al., 2023)</w:t>
+      </w:r>
     </w:p>
     <w:p>
       <w:pPr>
         <w:pStyle w:val="BodyText"/>
       </w:pPr>
       <w:r>
-        <w:t xml:space="preserve">The references are stored in manuscript/references.bib (need to be defined in the Yaml header). This file will automatically updated when you insert a new reference through the Visual editor &gt; Insert &gt; Citations.</w:t>
+        <w:t xml:space="preserve">In the visual editor mode, go to</w:t>
+      </w:r>
+      <w:r>
+        <w:t xml:space="preserve"> </w:t>
+      </w:r>
+      <w:r>
+        <w:t xml:space="preserve">‘</w:t>
+      </w:r>
+      <w:r>
+        <w:t xml:space="preserve">Insert</w:t>
+      </w:r>
+      <w:r>
+        <w:t xml:space="preserve">’</w:t>
+      </w:r>
+      <w:r>
+        <w:t xml:space="preserve"> </w:t>
+      </w:r>
+      <w:r>
+        <w:t xml:space="preserve">-&gt; @ Citation</w:t>
+      </w:r>
+      <w:r>
+        <w:t xml:space="preserve"> </w:t>
+      </w:r>
+      <w:r>
+        <w:t xml:space="preserve">You can select a Zotero library, PubMed, CrossRef etc. and insert the citations.</w:t>
+      </w:r>
+      <w:r>
+        <w:t xml:space="preserve"> </w:t>
+      </w:r>
+      <w:r>
+        <w:t xml:space="preserve">(Jacobs and Ryu, 2023)</w:t>
       </w:r>
     </w:p>
     <w:p>
@@ -321,6 +292,95 @@
         <w:pStyle w:val="BodyText"/>
       </w:pPr>
       <w:r>
+        <w:t xml:space="preserve">One easy and techy way is to use the command line:</w:t>
+      </w:r>
+    </w:p>
+    <w:p>
+      <w:pPr>
+        <w:pStyle w:val="SourceCode"/>
+      </w:pPr>
+      <w:r>
+        <w:rPr>
+          <w:rStyle w:val="ExtensionTok"/>
+        </w:rPr>
+        <w:t xml:space="preserve">curl</w:t>
+      </w:r>
+      <w:r>
+        <w:rPr>
+          <w:rStyle w:val="NormalTok"/>
+        </w:rPr>
+        <w:t xml:space="preserve"> </w:t>
+      </w:r>
+      <w:r>
+        <w:rPr>
+          <w:rStyle w:val="AttributeTok"/>
+        </w:rPr>
+        <w:t xml:space="preserve">-LH</w:t>
+      </w:r>
+      <w:r>
+        <w:rPr>
+          <w:rStyle w:val="NormalTok"/>
+        </w:rPr>
+        <w:t xml:space="preserve"> </w:t>
+      </w:r>
+      <w:r>
+        <w:rPr>
+          <w:rStyle w:val="StringTok"/>
+        </w:rPr>
+        <w:t xml:space="preserve">"Accept: application/x-bibtex"</w:t>
+      </w:r>
+      <w:r>
+        <w:rPr>
+          <w:rStyle w:val="NormalTok"/>
+        </w:rPr>
+        <w:t xml:space="preserve"> https://doi.org/10.7554/eLife.91258.1 </w:t>
+      </w:r>
+      <w:r>
+        <w:rPr>
+          <w:rStyle w:val="OperatorTok"/>
+        </w:rPr>
+        <w:t xml:space="preserve">&gt;&gt;</w:t>
+      </w:r>
+      <w:r>
+        <w:rPr>
+          <w:rStyle w:val="NormalTok"/>
+        </w:rPr>
+        <w:t xml:space="preserve"> references.bib</w:t>
+      </w:r>
+      <w:r>
+        <w:br/>
+      </w:r>
+      <w:r>
+        <w:br/>
+      </w:r>
+      <w:r>
+        <w:rPr>
+          <w:rStyle w:val="CommentTok"/>
+        </w:rPr>
+        <w:t xml:space="preserve">#make sure to use &gt;&gt; and not &gt; otherwise you will overwrite your file!</w:t>
+      </w:r>
+    </w:p>
+    <w:p>
+      <w:pPr>
+        <w:pStyle w:val="FirstParagraph"/>
+      </w:pPr>
+      <w:r>
+        <w:t xml:space="preserve">The references are stored in manuscript/references.bib (needs to be defined in the Yaml header). This file will automatically updated when you insert a new reference through the Visual editor &gt; Insert &gt; Citations.</w:t>
+      </w:r>
+    </w:p>
+    <w:p>
+      <w:pPr>
+        <w:pStyle w:val="BodyText"/>
+      </w:pPr>
+      <w:r>
+        <w:t xml:space="preserve">(Lohmann et al., 2023; Lohmann et al., 2001; Ozpolat et al., 2021; Saile et al., 2023; Wu et al., 2020)</w:t>
+      </w:r>
+    </w:p>
+    <w:p>
+      <w:pPr>
+        <w:pStyle w:val="BodyText"/>
+      </w:pPr>
+      <w:r>
         <w:t xml:space="preserve">In this documents, references will be formatted in the style of eLife. This is defined in the Yaml header under: csl: elife.csl. The elife.csl file is saved in the /manuscript folder.</w:t>
       </w:r>
     </w:p>
@@ -334,7 +394,7 @@
       <w:r>
         <w:t xml:space="preserve"> </w:t>
       </w:r>
-      <w:hyperlink r:id="rId22">
+      <w:hyperlink r:id="rId23">
         <w:r>
           <w:rPr>
             <w:rStyle w:val="Hyperlink"/>
@@ -346,13 +406,28 @@
         <w:t xml:space="preserve">), save it in the /manuscript folder of the project and change the Yaml to csl: your_favourite_journal.csl.</w:t>
       </w:r>
     </w:p>
-    <w:bookmarkStart w:id="29" w:name="results"/>
+    <w:p>
+      <w:pPr>
+        <w:pStyle w:val="BodyText"/>
+      </w:pPr>
+      <w:r>
+        <w:t xml:space="preserve">Now edit the text, add a few references and press -&gt; Render and see how the changes show up on the rendered document.</w:t>
+      </w:r>
+      <w:r>
+        <w:t xml:space="preserve"> </w:t>
+      </w:r>
+      <w:r>
+        <w:t xml:space="preserve">It is easier and faster to render your document to html. You will get a very nice dynamic layout that you can read in the browser (use Firefox). You can also render into pdf, but you need to install a version of latex for that. An easy alternative to generate a nice pdf is to open the html version in a browser (in this case Chrome gives the best results) and print to a pdf file.</w:t>
+      </w:r>
+    </w:p>
+    <w:bookmarkEnd w:id="24"/>
+    <w:bookmarkStart w:id="31" w:name="inserting-figures"/>
     <w:p>
       <w:pPr>
         <w:pStyle w:val="Heading2"/>
       </w:pPr>
       <w:r>
-        <w:t xml:space="preserve">Results</w:t>
+        <w:t xml:space="preserve">Inserting figures</w:t>
       </w:r>
     </w:p>
     <w:p>
@@ -360,32 +435,7 @@
         <w:pStyle w:val="FirstParagraph"/>
       </w:pPr>
       <w:r>
-        <w:t xml:space="preserve">Inserting Figures</w:t>
-      </w:r>
-      <w:r>
-        <w:t xml:space="preserve"> </w:t>
-      </w:r>
-    </w:p>
-    <w:p>
-      <w:pPr>
-        <w:pStyle w:val="BodyText"/>
-      </w:pPr>
-      <w:r>
-        <w:t xml:space="preserve">Test comment here.</w:t>
-      </w:r>
-      <w:r>
-        <w:t xml:space="preserve"> </w:t>
-      </w:r>
-    </w:p>
-    <w:p>
-      <w:pPr>
-        <w:pStyle w:val="BodyText"/>
-      </w:pPr>
-      <w:r>
-        <w:t xml:space="preserve">You can add your figures into the rendered document. We saved the figures into /manuscript/figures or /manuscript/figure_supplements and can insert them from there. We use knitr::include_graphics for this. The title and legend can also be edited, as will as the width of the output figure. Test comment behaviour:</w:t>
-      </w:r>
-      <w:r>
-        <w:t xml:space="preserve"> </w:t>
+        <w:t xml:space="preserve">You can add your figures into the rendered document. We saved the figures into /manuscript/figures or /manuscript/figure_supplements and can insert them from there. We use knitr::include_graphics for this. The title and legend can also be edited, as well as the width of the output figure.</w:t>
       </w:r>
     </w:p>
     <w:p>
@@ -395,20 +445,20 @@
       <w:r>
         <w:drawing>
           <wp:inline>
-            <wp:extent cx="2667000" cy="969818"/>
+            <wp:extent cx="5334000" cy="1939636"/>
             <wp:effectExtent b="0" l="0" r="0" t="0"/>
-            <wp:docPr descr="Figure 1. A figure (A) A nice picture. (B) legend. (C)   (D)" title="" id="24" name="Picture"/>
+            <wp:docPr descr="Figure 1. A figure (A) A nice picture. (B) legend. (C)   (D)" title="" id="26" name="Picture"/>
             <a:graphic>
               <a:graphicData uri="http://schemas.openxmlformats.org/drawingml/2006/picture">
                 <pic:pic>
                   <pic:nvPicPr>
-                    <pic:cNvPr descr="figures/Figure1.png" id="25" name="Picture"/>
+                    <pic:cNvPr descr="figures/Figure1.png" id="27" name="Picture"/>
                     <pic:cNvPicPr>
                       <a:picLocks noChangeArrowheads="1" noChangeAspect="1"/>
                     </pic:cNvPicPr>
                   </pic:nvPicPr>
                   <pic:blipFill>
-                    <a:blip r:embed="rId23"/>
+                    <a:blip r:embed="rId25"/>
                     <a:stretch>
                       <a:fillRect/>
                     </a:stretch>
@@ -416,7 +466,7 @@
                   <pic:spPr bwMode="auto">
                     <a:xfrm>
                       <a:off x="0" y="0"/>
-                      <a:ext cx="2667000" cy="969818"/>
+                      <a:ext cx="5334000" cy="1939636"/>
                     </a:xfrm>
                     <a:prstGeom prst="rect">
                       <a:avLst/>
@@ -469,20 +519,20 @@
       <w:r>
         <w:drawing>
           <wp:inline>
-            <wp:extent cx="5334000" cy="3487615"/>
+            <wp:extent cx="5334000" cy="2133600"/>
             <wp:effectExtent b="0" l="0" r="0" t="0"/>
-            <wp:docPr descr="Figure 1. Our nice figure from yesterday (A) A nice picture. (B) legend. (C)   (D)" title="" id="27" name="Picture"/>
+            <wp:docPr descr="Figure 1. Our nice figure from yesterday (A) A nice picture. (B) legend. (C)   (D)" title="" id="29" name="Picture"/>
             <a:graphic>
               <a:graphicData uri="http://schemas.openxmlformats.org/drawingml/2006/picture">
                 <pic:pic>
                   <pic:nvPicPr>
-                    <pic:cNvPr descr="figures/Figure_complex.png" id="28" name="Picture"/>
+                    <pic:cNvPr descr="figures/Figure_complex.png" id="30" name="Picture"/>
                     <pic:cNvPicPr>
                       <a:picLocks noChangeArrowheads="1" noChangeAspect="1"/>
                     </pic:cNvPicPr>
                   </pic:nvPicPr>
                   <pic:blipFill>
-                    <a:blip r:embed="rId26"/>
+                    <a:blip r:embed="rId28"/>
                     <a:stretch>
                       <a:fillRect/>
                     </a:stretch>
@@ -490,7 +540,7 @@
                   <pic:spPr bwMode="auto">
                     <a:xfrm>
                       <a:off x="0" y="0"/>
-                      <a:ext cx="5334000" cy="3487615"/>
+                      <a:ext cx="5334000" cy="2133600"/>
                     </a:xfrm>
                     <a:prstGeom prst="rect">
                       <a:avLst/>
@@ -536,14 +586,14 @@
         <w:t xml:space="preserve">(D)</w:t>
       </w:r>
     </w:p>
-    <w:bookmarkEnd w:id="29"/>
-    <w:bookmarkStart w:id="30" w:name="equations"/>
+    <w:bookmarkEnd w:id="31"/>
+    <w:bookmarkStart w:id="32" w:name="adding-equations"/>
     <w:p>
       <w:pPr>
         <w:pStyle w:val="Heading2"/>
       </w:pPr>
       <w:r>
-        <w:t xml:space="preserve">Equations</w:t>
+        <w:t xml:space="preserve">Adding equations</w:t>
       </w:r>
     </w:p>
     <w:p>
@@ -643,8 +693,8 @@
         <w:br/>
       </w:r>
     </w:p>
-    <w:bookmarkEnd w:id="30"/>
-    <w:bookmarkStart w:id="31" w:name="sourcing-code-and-working-with-variable"/>
+    <w:bookmarkEnd w:id="32"/>
+    <w:bookmarkStart w:id="33" w:name="sourcing-code-and-working-with-variable"/>
     <w:p>
       <w:pPr>
         <w:pStyle w:val="Heading2"/>
@@ -687,13 +737,52 @@
         <w:t xml:space="preserve">If we update the data, the script can recalculate the variable we want to refer to in the text and update the number.</w:t>
       </w:r>
     </w:p>
-    <w:bookmarkEnd w:id="31"/>
-    <w:bookmarkStart w:id="33" w:name="acknowledgements"/>
+    <w:bookmarkEnd w:id="33"/>
+    <w:bookmarkStart w:id="34" w:name="inserting-comments"/>
     <w:p>
       <w:pPr>
         <w:pStyle w:val="Heading2"/>
       </w:pPr>
       <w:r>
+        <w:t xml:space="preserve">Inserting comments</w:t>
+      </w:r>
+    </w:p>
+    <w:p>
+      <w:pPr>
+        <w:pStyle w:val="FirstParagraph"/>
+      </w:pPr>
+      <w:r>
+        <w:t xml:space="preserve">Inserting comments:</w:t>
+      </w:r>
+      <w:r>
+        <w:t xml:space="preserve"> </w:t>
+      </w:r>
+      <w:r>
+        <w:t xml:space="preserve"> </w:t>
+      </w:r>
+      <w:r>
+        <w:t xml:space="preserve">You can also use the visual editor and insert -&gt; comment.</w:t>
+      </w:r>
+    </w:p>
+    <w:p>
+      <w:pPr>
+        <w:pStyle w:val="BodyText"/>
+      </w:pPr>
+      <w:r>
+        <w:t xml:space="preserve">Test comment here.</w:t>
+      </w:r>
+      <w:r>
+        <w:t xml:space="preserve"> </w:t>
+      </w:r>
+    </w:p>
+    <w:bookmarkEnd w:id="34"/>
+    <w:bookmarkEnd w:id="35"/>
+    <w:bookmarkStart w:id="38" w:name="acknowledgements"/>
+    <w:p>
+      <w:pPr>
+        <w:pStyle w:val="Heading1"/>
+      </w:pPr>
+      <w:r>
         <w:t xml:space="preserve">Acknowledgements</w:t>
       </w:r>
     </w:p>
@@ -702,25 +791,48 @@
         <w:pStyle w:val="FirstParagraph"/>
       </w:pPr>
       <w:r>
-        <w:t xml:space="preserve">We would like to thank the Jekely lab for the R project template (</w:t>
-      </w:r>
-      <w:hyperlink r:id="rId32">
+        <w:t xml:space="preserve">We would like to thank the</w:t>
+      </w:r>
+      <w:r>
+        <w:t xml:space="preserve"> </w:t>
+      </w:r>
+      <w:hyperlink r:id="rId36">
         <w:r>
           <w:rPr>
             <w:rStyle w:val="Hyperlink"/>
           </w:rPr>
-          <w:t xml:space="preserve">https://github.com/JekelyLab/new_paper_template</w:t>
+          <w:t xml:space="preserve">Jekely lab</w:t>
         </w:r>
       </w:hyperlink>
       <w:r>
-        <w:t xml:space="preserve">) we used to write this paper. This work was funded by …</w:t>
-      </w:r>
-    </w:p>
-    <w:bookmarkEnd w:id="33"/>
-    <w:bookmarkStart w:id="36" w:name="materials-and-methods"/>
-    <w:p>
-      <w:pPr>
-        <w:pStyle w:val="Heading2"/>
+        <w:t xml:space="preserve"> </w:t>
+      </w:r>
+      <w:r>
+        <w:t xml:space="preserve">for the</w:t>
+      </w:r>
+      <w:r>
+        <w:t xml:space="preserve"> </w:t>
+      </w:r>
+      <w:hyperlink r:id="rId37">
+        <w:r>
+          <w:rPr>
+            <w:rStyle w:val="Hyperlink"/>
+          </w:rPr>
+          <w:t xml:space="preserve">R project template</w:t>
+        </w:r>
+      </w:hyperlink>
+      <w:r>
+        <w:t xml:space="preserve"> </w:t>
+      </w:r>
+      <w:r>
+        <w:t xml:space="preserve">we used to write this paper. This work was funded by xy funding agency.</w:t>
+      </w:r>
+    </w:p>
+    <w:bookmarkEnd w:id="38"/>
+    <w:bookmarkStart w:id="42" w:name="materials-and-methods"/>
+    <w:p>
+      <w:pPr>
+        <w:pStyle w:val="Heading1"/>
       </w:pPr>
       <w:r>
         <w:t xml:space="preserve">Materials and Methods</w:t>
@@ -744,7 +856,7 @@
       <w:r>
         <w:t xml:space="preserve"> </w:t>
       </w:r>
-      <w:hyperlink r:id="rId34">
+      <w:hyperlink r:id="rId39">
         <w:r>
           <w:rPr>
             <w:rStyle w:val="Hyperlink"/>
@@ -769,7 +881,7 @@
       <w:r>
         <w:t xml:space="preserve"> </w:t>
       </w:r>
-      <w:hyperlink r:id="rId35">
+      <w:hyperlink r:id="rId40">
         <w:r>
           <w:rPr>
             <w:rStyle w:val="Hyperlink"/>
@@ -1595,9 +1707,66 @@
           </w:p>
         </w:tc>
       </w:tr>
+      <w:tr>
+        <w:tc>
+          <w:tcPr/>
+          <w:p>
+            <w:pPr>
+              <w:pStyle w:val="Compact"/>
+              <w:jc w:val="left"/>
+            </w:pPr>
+            <w:r>
+              <w:t xml:space="preserve">v</w:t>
+            </w:r>
+          </w:p>
+        </w:tc>
+        <w:tc>
+          <w:tcPr/>
+          <w:p>
+            <w:pPr>
+              <w:pStyle w:val="Compact"/>
+              <w:jc w:val="left"/>
+            </w:pPr>
+            <w:r>
+              <w:t xml:space="preserve">n</w:t>
+            </w:r>
+          </w:p>
+        </w:tc>
+        <w:tc>
+          <w:tcPr/>
+          <w:p>
+            <w:pPr>
+              <w:pStyle w:val="Compact"/>
+              <w:jc w:val="left"/>
+            </w:pPr>
+            <w:r>
+              <w:t xml:space="preserve">f</w:t>
+            </w:r>
+          </w:p>
+        </w:tc>
+        <w:tc>
+          <w:tcPr/>
+          <w:p>
+            <w:pPr>
+              <w:pStyle w:val="Compact"/>
+            </w:pPr>
+          </w:p>
+        </w:tc>
+        <w:tc>
+          <w:tcPr/>
+          <w:p>
+            <w:pPr>
+              <w:pStyle w:val="Compact"/>
+              <w:jc w:val="left"/>
+            </w:pPr>
+            <w:r>
+              <w:t xml:space="preserve">f</w:t>
+            </w:r>
+          </w:p>
+        </w:tc>
+      </w:tr>
     </w:tbl>
-    <w:bookmarkEnd w:id="36"/>
-    <w:bookmarkStart w:id="37" w:name="complex-grid-table-example"/>
+    <w:bookmarkStart w:id="41" w:name="complex-grid-table-example"/>
     <w:p>
       <w:pPr>
         <w:pStyle w:val="Heading2"/>
@@ -2212,18 +2381,19 @@
         </w:tc>
       </w:tr>
     </w:tbl>
-    <w:bookmarkEnd w:id="37"/>
-    <w:bookmarkStart w:id="47" w:name="references"/>
-    <w:p>
-      <w:pPr>
-        <w:pStyle w:val="Heading2"/>
+    <w:bookmarkEnd w:id="41"/>
+    <w:bookmarkEnd w:id="42"/>
+    <w:bookmarkStart w:id="60" w:name="references"/>
+    <w:p>
+      <w:pPr>
+        <w:pStyle w:val="Heading1"/>
       </w:pPr>
       <w:r>
         <w:t xml:space="preserve">References</w:t>
       </w:r>
     </w:p>
-    <w:bookmarkStart w:id="46" w:name="refs"/>
-    <w:bookmarkStart w:id="39" w:name="ref-Jacobs2023"/>
+    <w:bookmarkStart w:id="59" w:name="refs"/>
+    <w:bookmarkStart w:id="44" w:name="ref-Jacobs2023"/>
     <w:p>
       <w:pPr>
         <w:pStyle w:val="Bibliography"/>
@@ -2254,7 +2424,7 @@
       <w:r>
         <w:t xml:space="preserve">. doi:</w:t>
       </w:r>
-      <w:hyperlink r:id="rId38">
+      <w:hyperlink r:id="rId43">
         <w:r>
           <w:rPr>
             <w:rStyle w:val="Hyperlink"/>
@@ -2263,8 +2433,8 @@
         </w:r>
       </w:hyperlink>
     </w:p>
-    <w:bookmarkEnd w:id="39"/>
-    <w:bookmarkStart w:id="41" w:name="ref-Jokura_2023"/>
+    <w:bookmarkEnd w:id="44"/>
+    <w:bookmarkStart w:id="46" w:name="ref-Jokura_2023"/>
     <w:p>
       <w:pPr>
         <w:pStyle w:val="Bibliography"/>
@@ -2272,7 +2442,7 @@
       <w:r>
         <w:t xml:space="preserve">Jokura K, Ueda N, Gühmann M, Yañez-Guerra LA, Słowiński P, Wedgwood KCA, Jékely G. 2023. Nitric oxide feedback to ciliary photoreceptor cells gates a UV avoidance circuit. doi:</w:t>
       </w:r>
-      <w:hyperlink r:id="rId40">
+      <w:hyperlink r:id="rId45">
         <w:r>
           <w:rPr>
             <w:rStyle w:val="Hyperlink"/>
@@ -2281,8 +2451,90 @@
         </w:r>
       </w:hyperlink>
     </w:p>
-    <w:bookmarkEnd w:id="41"/>
-    <w:bookmarkStart w:id="43" w:name="ref-Marinkovi2020"/>
+    <w:bookmarkEnd w:id="46"/>
+    <w:bookmarkStart w:id="48" w:name="ref-Lohmann2023"/>
+    <w:p>
+      <w:pPr>
+        <w:pStyle w:val="Bibliography"/>
+      </w:pPr>
+      <w:r>
+        <w:t xml:space="preserve">Lohmann J, de Luxán-Hernández C, Gao Y, Zoschke R, Weingartner M. 2023. Arabidopsis translation factor eEF1Bγ impacts plant development and is associated with heat-induced cytoplasmic foci.</w:t>
+      </w:r>
+      <w:r>
+        <w:t xml:space="preserve"> </w:t>
+      </w:r>
+      <w:r>
+        <w:rPr>
+          <w:iCs/>
+          <w:i/>
+        </w:rPr>
+        <w:t xml:space="preserve">Journal of Experimental Botany</w:t>
+      </w:r>
+      <w:r>
+        <w:t xml:space="preserve"> </w:t>
+      </w:r>
+      <w:r>
+        <w:rPr>
+          <w:bCs/>
+          <w:b/>
+        </w:rPr>
+        <w:t xml:space="preserve">74</w:t>
+      </w:r>
+      <w:r>
+        <w:t xml:space="preserve">:2585–2602. doi:</w:t>
+      </w:r>
+      <w:hyperlink r:id="rId47">
+        <w:r>
+          <w:rPr>
+            <w:rStyle w:val="Hyperlink"/>
+          </w:rPr>
+          <w:t xml:space="preserve">10.1093/jxb/erad050</w:t>
+        </w:r>
+      </w:hyperlink>
+    </w:p>
+    <w:bookmarkEnd w:id="48"/>
+    <w:bookmarkStart w:id="50" w:name="ref-lohmann2001"/>
+    <w:p>
+      <w:pPr>
+        <w:pStyle w:val="Bibliography"/>
+      </w:pPr>
+      <w:r>
+        <w:t xml:space="preserve">Lohmann JU, Hong RL, Hobe M, Busch MA, Parcy F, Simon R, Weigel D. 2001. A Molecular Link between Stem Cell Regulation and Floral Patterning in Arabidopsis.</w:t>
+      </w:r>
+      <w:r>
+        <w:t xml:space="preserve"> </w:t>
+      </w:r>
+      <w:r>
+        <w:rPr>
+          <w:iCs/>
+          <w:i/>
+        </w:rPr>
+        <w:t xml:space="preserve">Cell</w:t>
+      </w:r>
+      <w:r>
+        <w:t xml:space="preserve"> </w:t>
+      </w:r>
+      <w:r>
+        <w:rPr>
+          <w:bCs/>
+          <w:b/>
+        </w:rPr>
+        <w:t xml:space="preserve">105</w:t>
+      </w:r>
+      <w:r>
+        <w:t xml:space="preserve">:793–803. doi:</w:t>
+      </w:r>
+      <w:hyperlink r:id="rId49">
+        <w:r>
+          <w:rPr>
+            <w:rStyle w:val="Hyperlink"/>
+          </w:rPr>
+          <w:t xml:space="preserve">10.1016/s0092-8674(01)00384-1</w:t>
+        </w:r>
+      </w:hyperlink>
+    </w:p>
+    <w:bookmarkEnd w:id="50"/>
+    <w:bookmarkStart w:id="52" w:name="ref-Marinkovi2020"/>
     <w:p>
       <w:pPr>
         <w:pStyle w:val="Bibliography"/>
@@ -2313,7 +2565,7 @@
       <w:r>
         <w:t xml:space="preserve">:20190165. doi:</w:t>
       </w:r>
-      <w:hyperlink r:id="rId42">
+      <w:hyperlink r:id="rId51">
         <w:r>
           <w:rPr>
             <w:rStyle w:val="Hyperlink"/>
@@ -2322,14 +2574,30 @@
         </w:r>
       </w:hyperlink>
     </w:p>
-    <w:bookmarkEnd w:id="43"/>
-    <w:bookmarkStart w:id="45" w:name="ref-ozpolat2021"/>
+    <w:bookmarkEnd w:id="52"/>
+    <w:bookmarkStart w:id="54" w:name="ref-ozpolat2021"/>
     <w:p>
       <w:pPr>
         <w:pStyle w:val="Bibliography"/>
       </w:pPr>
       <w:r>
-        <w:t xml:space="preserve">Ozpolat BD, Randel N, Williams EA, Bezares-Calderón LA, Andreatta G, Balavoine G, Bertucci PY, Ferrier DEK, Gambi MC, Gazave E, Handberg-Thorsager M, Hardege J, Hird C, Hsieh Y-W, Hui J, Mutemi KN, Schneider SQ, Simakov O, Vergara HM, Vervoort M, Jékely G, Tessmar-Raible K, Raible F, Arendt D. 2021. The Nereid on the rise: Platynereis as a model system.</w:t>
+        <w:t xml:space="preserve">Ozpolat BD, Randel N, Williams EA, Bezares-Calderón LA, Andreatta G, Balavoine G, Bertucci PY, Ferrier DEK, Gambi MC, Gazave E, Handberg-Thorsager M, Hardege J, Hird C, Hsieh Y-W, Hui J, Mutemi KN, Schneider SQ, Simakov O, Vergara HM, Vervoort M, Jékely G, Tessmar-Raible K, Raible F, Arendt D. 2021. The Nereid on the rise:</w:t>
+      </w:r>
+      <w:r>
+        <w:t xml:space="preserve"> </w:t>
+      </w:r>
+      <w:r>
+        <w:rPr>
+          <w:iCs/>
+          <w:i/>
+        </w:rPr>
+        <w:t xml:space="preserve">Platynereis</w:t>
+      </w:r>
+      <w:r>
+        <w:t xml:space="preserve"> </w:t>
+      </w:r>
+      <w:r>
+        <w:t xml:space="preserve">as a model system.</w:t>
       </w:r>
       <w:r>
         <w:t xml:space="preserve"> </w:t>
@@ -2344,7 +2612,7 @@
       <w:r>
         <w:t xml:space="preserve">. doi:</w:t>
       </w:r>
-      <w:hyperlink r:id="rId44">
+      <w:hyperlink r:id="rId53">
         <w:r>
           <w:rPr>
             <w:rStyle w:val="Hyperlink"/>
@@ -2353,10 +2621,91 @@
         </w:r>
       </w:hyperlink>
     </w:p>
-    <w:bookmarkEnd w:id="45"/>
-    <w:bookmarkEnd w:id="46"/>
-    <w:bookmarkEnd w:id="47"/>
-    <w:bookmarkEnd w:id="48"/>
+    <w:bookmarkEnd w:id="54"/>
+    <w:bookmarkStart w:id="56" w:name="ref-Saile2023"/>
+    <w:p>
+      <w:pPr>
+        <w:pStyle w:val="Bibliography"/>
+      </w:pPr>
+      <w:r>
+        <w:t xml:space="preserve">Saile J, Wießner-Kroh T, Erbstein K, Obermüller DM, Pfeiffer A, Janocha D, Lohmann J, Wachter A. 2023. SNF1-RELATED KINASE 1 and TARGET OF RAPAMYCIN control light-responsive splicing events and developmental characteristics in etiolated Arabidopsis seedlings.</w:t>
+      </w:r>
+      <w:r>
+        <w:t xml:space="preserve"> </w:t>
+      </w:r>
+      <w:r>
+        <w:rPr>
+          <w:iCs/>
+          <w:i/>
+        </w:rPr>
+        <w:t xml:space="preserve">The Plant Cell</w:t>
+      </w:r>
+      <w:r>
+        <w:t xml:space="preserve"> </w:t>
+      </w:r>
+      <w:r>
+        <w:rPr>
+          <w:bCs/>
+          <w:b/>
+        </w:rPr>
+        <w:t xml:space="preserve">35</w:t>
+      </w:r>
+      <w:r>
+        <w:t xml:space="preserve">:3413–3428. doi:</w:t>
+      </w:r>
+      <w:hyperlink r:id="rId55">
+        <w:r>
+          <w:rPr>
+            <w:rStyle w:val="Hyperlink"/>
+          </w:rPr>
+          <w:t xml:space="preserve">10.1093/plcell/koad168</w:t>
+        </w:r>
+      </w:hyperlink>
+    </w:p>
+    <w:bookmarkEnd w:id="56"/>
+    <w:bookmarkStart w:id="58" w:name="ref-Wu2020"/>
+    <w:p>
+      <w:pPr>
+        <w:pStyle w:val="Bibliography"/>
+      </w:pPr>
+      <w:r>
+        <w:t xml:space="preserve">Wu H, Qu X, Dong Z, Luo L, Shao C, Forner J, Lohmann JU, Su M, Xu M, Liu X, Zhu L, Zeng J, Liu S, Tian Z, Zhao Z. 2020. WUSCHEL triggers innate antiviral immunity in plant stem cells.</w:t>
+      </w:r>
+      <w:r>
+        <w:t xml:space="preserve"> </w:t>
+      </w:r>
+      <w:r>
+        <w:rPr>
+          <w:iCs/>
+          <w:i/>
+        </w:rPr>
+        <w:t xml:space="preserve">Science</w:t>
+      </w:r>
+      <w:r>
+        <w:t xml:space="preserve"> </w:t>
+      </w:r>
+      <w:r>
+        <w:rPr>
+          <w:bCs/>
+          <w:b/>
+        </w:rPr>
+        <w:t xml:space="preserve">370</w:t>
+      </w:r>
+      <w:r>
+        <w:t xml:space="preserve">:227–231. doi:</w:t>
+      </w:r>
+      <w:hyperlink r:id="rId57">
+        <w:r>
+          <w:rPr>
+            <w:rStyle w:val="Hyperlink"/>
+          </w:rPr>
+          <w:t xml:space="preserve">10.1126/science.abb7360</w:t>
+        </w:r>
+      </w:hyperlink>
+    </w:p>
+    <w:bookmarkEnd w:id="58"/>
+    <w:bookmarkEnd w:id="59"/>
+    <w:bookmarkEnd w:id="60"/>
     <w:sectPr/>
   </w:body>
 </w:document>

</xml_diff>